<commit_message>
Lab 5 added Flock lab
</commit_message>
<xml_diff>
--- a/Lab 5/Lab5.docx
+++ b/Lab 5/Lab5.docx
@@ -314,7 +314,25 @@
           <w:sz w:val="28"/>
           <w:lang w:val="en-IE"/>
         </w:rPr>
-        <w:t xml:space="preserve">miliar with the main components. This is a rudimentary implementation, in that we have not employed a </w:t>
+        <w:t xml:space="preserve">miliar with the main components. This is a rudimentary </w:t>
+      </w:r>
+      <w:proofErr w:type="gramStart"/>
+      <w:r>
+        <w:rPr>
+          <w:rFonts w:asciiTheme="majorHAnsi" w:hAnsiTheme="majorHAnsi" w:cstheme="majorHAnsi"/>
+          <w:sz w:val="28"/>
+          <w:lang w:val="en-IE"/>
+        </w:rPr>
+        <w:t>implementation,</w:t>
+      </w:r>
+      <w:proofErr w:type="gramEnd"/>
+      <w:r>
+        <w:rPr>
+          <w:rFonts w:asciiTheme="majorHAnsi" w:hAnsiTheme="majorHAnsi" w:cstheme="majorHAnsi"/>
+          <w:sz w:val="28"/>
+          <w:lang w:val="en-IE"/>
+        </w:rPr>
+        <w:t xml:space="preserve"> in that we have not employed a </w:t>
       </w:r>
       <w:r>
         <w:rPr>
@@ -514,6 +532,15 @@
           <w:highlight w:val="cyan"/>
           <w:lang w:val="en-IE"/>
         </w:rPr>
+        <w:t>,</w:t>
+      </w:r>
+      <w:r>
+        <w:rPr>
+          <w:rFonts w:asciiTheme="majorHAnsi" w:hAnsiTheme="majorHAnsi" w:cstheme="majorHAnsi"/>
+          <w:sz w:val="28"/>
+          <w:highlight w:val="cyan"/>
+          <w:lang w:val="en-IE"/>
+        </w:rPr>
         <w:t xml:space="preserve"> the bigger the circle is around leader.</w:t>
       </w:r>
     </w:p>
@@ -544,14 +571,12 @@
     </w:p>
     <w:p>
       <w:pPr>
-        <w:pStyle w:val="NormalWeb"/>
-        <w:spacing w:before="2"/>
         <w:ind w:left="720"/>
-        <w:jc w:val="both"/>
-        <w:outlineLvl w:val="0"/>
-        <w:rPr>
-          <w:rFonts w:asciiTheme="majorHAnsi" w:hAnsiTheme="majorHAnsi" w:cstheme="majorHAnsi"/>
-          <w:sz w:val="28"/>
+        <w:rPr>
+          <w:rFonts w:asciiTheme="majorHAnsi" w:hAnsiTheme="majorHAnsi" w:cstheme="majorHAnsi"/>
+          <w:sz w:val="28"/>
+          <w:szCs w:val="28"/>
+          <w:highlight w:val="cyan"/>
           <w:lang w:val="en-IE"/>
         </w:rPr>
       </w:pPr>
@@ -561,6 +586,7 @@
           <w:b/>
           <w:bCs/>
           <w:sz w:val="28"/>
+          <w:szCs w:val="28"/>
           <w:lang w:val="en-IE"/>
         </w:rPr>
         <w:t>Answer</w:t>
@@ -569,9 +595,259 @@
         <w:rPr>
           <w:rFonts w:asciiTheme="majorHAnsi" w:hAnsiTheme="majorHAnsi" w:cstheme="majorHAnsi"/>
           <w:sz w:val="28"/>
+          <w:szCs w:val="28"/>
+          <w:highlight w:val="cyan"/>
           <w:lang w:val="en-IE"/>
         </w:rPr>
         <w:t xml:space="preserve">: </w:t>
+      </w:r>
+      <w:r>
+        <w:rPr>
+          <w:rFonts w:asciiTheme="majorHAnsi" w:hAnsiTheme="majorHAnsi" w:cstheme="majorHAnsi"/>
+          <w:sz w:val="28"/>
+          <w:szCs w:val="28"/>
+          <w:highlight w:val="cyan"/>
+          <w:lang w:val="en-IE"/>
+        </w:rPr>
+        <w:t>It depends where you do it if you change the leader inside the game.cpp</w:t>
+      </w:r>
+      <w:r>
+        <w:rPr>
+          <w:rFonts w:asciiTheme="majorHAnsi" w:hAnsiTheme="majorHAnsi" w:cstheme="majorHAnsi"/>
+          <w:sz w:val="28"/>
+          <w:szCs w:val="28"/>
+          <w:highlight w:val="cyan"/>
+          <w:lang w:val="en-IE"/>
+        </w:rPr>
+        <w:br/>
+      </w:r>
+      <w:r>
+        <w:rPr>
+          <w:rFonts w:asciiTheme="majorHAnsi" w:hAnsiTheme="majorHAnsi" w:cstheme="majorHAnsi"/>
+          <w:sz w:val="28"/>
+          <w:szCs w:val="28"/>
+          <w:highlight w:val="cyan"/>
+          <w:lang w:val="en-IE"/>
+        </w:rPr>
+        <w:t>if (</w:t>
+      </w:r>
+      <w:proofErr w:type="spellStart"/>
+      <w:r>
+        <w:rPr>
+          <w:rFonts w:asciiTheme="majorHAnsi" w:hAnsiTheme="majorHAnsi" w:cstheme="majorHAnsi"/>
+          <w:sz w:val="28"/>
+          <w:szCs w:val="28"/>
+          <w:highlight w:val="cyan"/>
+          <w:lang w:val="en-IE"/>
+        </w:rPr>
+        <w:t>i</w:t>
+      </w:r>
+      <w:proofErr w:type="spellEnd"/>
+      <w:r>
+        <w:rPr>
+          <w:rFonts w:asciiTheme="majorHAnsi" w:hAnsiTheme="majorHAnsi" w:cstheme="majorHAnsi"/>
+          <w:sz w:val="28"/>
+          <w:szCs w:val="28"/>
+          <w:highlight w:val="cyan"/>
+          <w:lang w:val="en-IE"/>
+        </w:rPr>
+        <w:t xml:space="preserve"> == (leader + 10))</w:t>
+      </w:r>
+    </w:p>
+    <w:p>
+      <w:pPr>
+        <w:ind w:left="720" w:firstLine="360"/>
+        <w:rPr>
+          <w:rFonts w:asciiTheme="majorHAnsi" w:hAnsiTheme="majorHAnsi" w:cstheme="majorHAnsi"/>
+          <w:sz w:val="28"/>
+          <w:szCs w:val="28"/>
+          <w:lang w:val="en-IE"/>
+        </w:rPr>
+      </w:pPr>
+      <w:proofErr w:type="spellStart"/>
+      <w:proofErr w:type="gramStart"/>
+      <w:r>
+        <w:rPr>
+          <w:rFonts w:asciiTheme="majorHAnsi" w:hAnsiTheme="majorHAnsi" w:cstheme="majorHAnsi"/>
+          <w:sz w:val="28"/>
+          <w:szCs w:val="28"/>
+          <w:highlight w:val="cyan"/>
+          <w:lang w:val="en-IE"/>
+        </w:rPr>
+        <w:t>b.isLeader</w:t>
+      </w:r>
+      <w:proofErr w:type="spellEnd"/>
+      <w:proofErr w:type="gramEnd"/>
+      <w:r>
+        <w:rPr>
+          <w:rFonts w:asciiTheme="majorHAnsi" w:hAnsiTheme="majorHAnsi" w:cstheme="majorHAnsi"/>
+          <w:sz w:val="28"/>
+          <w:szCs w:val="28"/>
+          <w:highlight w:val="cyan"/>
+          <w:lang w:val="en-IE"/>
+        </w:rPr>
+        <w:t xml:space="preserve"> = true;</w:t>
+      </w:r>
+      <w:r>
+        <w:rPr>
+          <w:rFonts w:asciiTheme="majorHAnsi" w:hAnsiTheme="majorHAnsi" w:cstheme="majorHAnsi"/>
+          <w:sz w:val="28"/>
+          <w:szCs w:val="28"/>
+          <w:highlight w:val="cyan"/>
+          <w:lang w:val="en-IE"/>
+        </w:rPr>
+        <w:br/>
+        <w:t xml:space="preserve">Then it will make the </w:t>
+      </w:r>
+      <w:proofErr w:type="spellStart"/>
+      <w:r>
+        <w:rPr>
+          <w:rFonts w:asciiTheme="majorHAnsi" w:hAnsiTheme="majorHAnsi" w:cstheme="majorHAnsi"/>
+          <w:sz w:val="28"/>
+          <w:szCs w:val="28"/>
+          <w:highlight w:val="cyan"/>
+          <w:lang w:val="en-IE"/>
+        </w:rPr>
+        <w:t>boid</w:t>
+      </w:r>
+      <w:proofErr w:type="spellEnd"/>
+      <w:r>
+        <w:rPr>
+          <w:rFonts w:asciiTheme="majorHAnsi" w:hAnsiTheme="majorHAnsi" w:cstheme="majorHAnsi"/>
+          <w:sz w:val="28"/>
+          <w:szCs w:val="28"/>
+          <w:highlight w:val="cyan"/>
+          <w:lang w:val="en-IE"/>
+        </w:rPr>
+        <w:t xml:space="preserve"> from that slot not be part of the formation and only goes straight line.</w:t>
+      </w:r>
+      <w:r>
+        <w:rPr>
+          <w:rFonts w:asciiTheme="majorHAnsi" w:hAnsiTheme="majorHAnsi" w:cstheme="majorHAnsi"/>
+          <w:sz w:val="28"/>
+          <w:szCs w:val="28"/>
+          <w:highlight w:val="cyan"/>
+          <w:lang w:val="en-IE"/>
+        </w:rPr>
+        <w:br/>
+        <w:t xml:space="preserve">BUT if you do it in </w:t>
+      </w:r>
+      <w:proofErr w:type="spellStart"/>
+      <w:r>
+        <w:rPr>
+          <w:rFonts w:asciiTheme="majorHAnsi" w:hAnsiTheme="majorHAnsi" w:cstheme="majorHAnsi"/>
+          <w:sz w:val="28"/>
+          <w:szCs w:val="28"/>
+          <w:highlight w:val="cyan"/>
+          <w:lang w:val="en-IE"/>
+        </w:rPr>
+        <w:t>game.h</w:t>
+      </w:r>
+      <w:proofErr w:type="spellEnd"/>
+      <w:r>
+        <w:rPr>
+          <w:rFonts w:asciiTheme="majorHAnsi" w:hAnsiTheme="majorHAnsi" w:cstheme="majorHAnsi"/>
+          <w:sz w:val="28"/>
+          <w:szCs w:val="28"/>
+          <w:highlight w:val="cyan"/>
+          <w:lang w:val="en-IE"/>
+        </w:rPr>
+        <w:br/>
+      </w:r>
+      <w:r>
+        <w:rPr>
+          <w:rFonts w:asciiTheme="majorHAnsi" w:hAnsiTheme="majorHAnsi" w:cstheme="majorHAnsi"/>
+          <w:sz w:val="28"/>
+          <w:szCs w:val="28"/>
+          <w:highlight w:val="cyan"/>
+          <w:lang w:val="en-IE"/>
+        </w:rPr>
+        <w:t xml:space="preserve">int leader = 2; // The leader of the formation will be the </w:t>
+      </w:r>
+      <w:proofErr w:type="spellStart"/>
+      <w:r>
+        <w:rPr>
+          <w:rFonts w:asciiTheme="majorHAnsi" w:hAnsiTheme="majorHAnsi" w:cstheme="majorHAnsi"/>
+          <w:sz w:val="28"/>
+          <w:szCs w:val="28"/>
+          <w:highlight w:val="cyan"/>
+          <w:lang w:val="en-IE"/>
+        </w:rPr>
+        <w:t>boid</w:t>
+      </w:r>
+      <w:proofErr w:type="spellEnd"/>
+      <w:r>
+        <w:rPr>
+          <w:rFonts w:asciiTheme="majorHAnsi" w:hAnsiTheme="majorHAnsi" w:cstheme="majorHAnsi"/>
+          <w:sz w:val="28"/>
+          <w:szCs w:val="28"/>
+          <w:highlight w:val="cyan"/>
+          <w:lang w:val="en-IE"/>
+        </w:rPr>
+        <w:t xml:space="preserve"> in this slot</w:t>
+      </w:r>
+      <w:r>
+        <w:rPr>
+          <w:rFonts w:asciiTheme="majorHAnsi" w:hAnsiTheme="majorHAnsi" w:cstheme="majorHAnsi"/>
+          <w:sz w:val="28"/>
+          <w:szCs w:val="28"/>
+          <w:lang w:val="en-IE"/>
+        </w:rPr>
+        <w:br/>
+      </w:r>
+      <w:r>
+        <w:rPr>
+          <w:rFonts w:asciiTheme="majorHAnsi" w:hAnsiTheme="majorHAnsi" w:cstheme="majorHAnsi"/>
+          <w:sz w:val="28"/>
+          <w:szCs w:val="28"/>
+          <w:highlight w:val="cyan"/>
+          <w:lang w:val="en-IE"/>
+        </w:rPr>
+        <w:t xml:space="preserve">Then it will make 1 of the slots empty but that particular </w:t>
+      </w:r>
+      <w:proofErr w:type="spellStart"/>
+      <w:r>
+        <w:rPr>
+          <w:rFonts w:asciiTheme="majorHAnsi" w:hAnsiTheme="majorHAnsi" w:cstheme="majorHAnsi"/>
+          <w:sz w:val="28"/>
+          <w:szCs w:val="28"/>
+          <w:highlight w:val="cyan"/>
+          <w:lang w:val="en-IE"/>
+        </w:rPr>
+        <w:t>boid</w:t>
+      </w:r>
+      <w:proofErr w:type="spellEnd"/>
+      <w:r>
+        <w:rPr>
+          <w:rFonts w:asciiTheme="majorHAnsi" w:hAnsiTheme="majorHAnsi" w:cstheme="majorHAnsi"/>
+          <w:sz w:val="28"/>
+          <w:szCs w:val="28"/>
+          <w:highlight w:val="cyan"/>
+          <w:lang w:val="en-IE"/>
+        </w:rPr>
+        <w:t xml:space="preserve"> will go into another </w:t>
+      </w:r>
+      <w:proofErr w:type="spellStart"/>
+      <w:r>
+        <w:rPr>
+          <w:rFonts w:asciiTheme="majorHAnsi" w:hAnsiTheme="majorHAnsi" w:cstheme="majorHAnsi"/>
+          <w:sz w:val="28"/>
+          <w:szCs w:val="28"/>
+          <w:highlight w:val="cyan"/>
+          <w:lang w:val="en-IE"/>
+        </w:rPr>
+        <w:t>boids</w:t>
+      </w:r>
+      <w:proofErr w:type="spellEnd"/>
+      <w:r>
+        <w:rPr>
+          <w:rFonts w:asciiTheme="majorHAnsi" w:hAnsiTheme="majorHAnsi" w:cstheme="majorHAnsi"/>
+          <w:sz w:val="28"/>
+          <w:szCs w:val="28"/>
+          <w:highlight w:val="cyan"/>
+          <w:lang w:val="en-IE"/>
+        </w:rPr>
+        <w:t xml:space="preserve"> position.</w:t>
       </w:r>
     </w:p>
     <w:p>
@@ -638,6 +914,19 @@
         </w:rPr>
         <w:t>mplement your own formation which is activated by pressing a key of your choice.</w:t>
       </w:r>
+    </w:p>
+    <w:p>
+      <w:pPr>
+        <w:pStyle w:val="NormalWeb"/>
+        <w:spacing w:before="2"/>
+        <w:ind w:left="720"/>
+        <w:outlineLvl w:val="0"/>
+        <w:rPr>
+          <w:rFonts w:asciiTheme="majorHAnsi" w:hAnsiTheme="majorHAnsi" w:cstheme="majorHAnsi"/>
+          <w:sz w:val="28"/>
+          <w:lang w:val="en-IE"/>
+        </w:rPr>
+      </w:pPr>
     </w:p>
     <w:p>
       <w:pPr>
@@ -1509,6 +1798,7 @@
     <w:lsdException w:name="HTML Sample" w:semiHidden="1" w:unhideWhenUsed="1"/>
     <w:lsdException w:name="HTML Typewriter" w:semiHidden="1" w:unhideWhenUsed="1"/>
     <w:lsdException w:name="HTML Variable" w:semiHidden="1" w:unhideWhenUsed="1"/>
+    <w:lsdException w:name="Normal Table" w:semiHidden="1" w:unhideWhenUsed="1"/>
     <w:lsdException w:name="annotation subject" w:semiHidden="1" w:unhideWhenUsed="1"/>
     <w:lsdException w:name="No List" w:semiHidden="1" w:unhideWhenUsed="1"/>
     <w:lsdException w:name="Outline List 1" w:semiHidden="1" w:unhideWhenUsed="1"/>
@@ -1555,8 +1845,10 @@
     <w:lsdException w:name="Table Subtle 2" w:semiHidden="1" w:unhideWhenUsed="1"/>
     <w:lsdException w:name="Table Web 1" w:semiHidden="1" w:unhideWhenUsed="1"/>
     <w:lsdException w:name="Table Web 2" w:semiHidden="1" w:unhideWhenUsed="1"/>
+    <w:lsdException w:name="Table Web 3" w:semiHidden="1" w:unhideWhenUsed="1"/>
     <w:lsdException w:name="Balloon Text" w:semiHidden="1" w:unhideWhenUsed="1"/>
     <w:lsdException w:name="Table Grid" w:uiPriority="59"/>
+    <w:lsdException w:name="Table Theme" w:semiHidden="1" w:unhideWhenUsed="1"/>
     <w:lsdException w:name="Placeholder Text" w:semiHidden="1"/>
     <w:lsdException w:name="No Spacing" w:uiPriority="1" w:qFormat="1"/>
     <w:lsdException w:name="Light Shading" w:uiPriority="60"/>

</xml_diff>